<commit_message>
maj post modif output scss
</commit_message>
<xml_diff>
--- a/docs/Quarto/assist/posts/output_scss/output_scss.docx
+++ b/docs/Quarto/assist/posts/output_scss/output_scss.docx
@@ -1033,6 +1033,137 @@
         <w:t xml:space="preserve">F-statistic: 468.6 on 1 and 148 DF,  p-value: &lt; 2.2e-16</w:t>
       </w:r>
     </w:p>
+    <w:tbl>
+      <w:tblPr>
+        <w:tblStyle w:val="Table"/>
+        <w:tblLook w:firstRow="0" w:lastRow="0" w:firstColumn="0" w:lastColumn="0" w:noHBand="0" w:noVBand="0" w:val="0000"/>
+        <w:tblBorders>
+          <w:left w:val="single" w:sz="24" w:space="0" w:color="EB9113"/>
+          <w:right w:val="single" w:sz="4" w:space="0" w:color="EB9113"/>
+          <w:top w:val="single" w:sz="4" w:space="0" w:color="EB9113"/>
+          <w:bottom w:val="single" w:sz="4" w:space="0" w:color="EB9113"/>
+        </w:tblBorders>
+        <w:tblCellMar>
+          <w:left w:w="144" w:type="dxa"/>
+          <w:right w:w="144" w:type="dxa"/>
+        </w:tblCellMar>
+        <w:tblInd w:w="164" w:type="dxa"/>
+        <w:tblW w:type="pct" w:w="100%"/>
+      </w:tblPr>
+      <w:tr>
+        <w:trPr>
+          <w:cantSplit/>
+        </w:trPr>
+        <w:tc>
+          <w:tcPr>
+            <w:shd w:color="auto" w:fill="fcefdc" w:val="clear"/>
+            <w:tcMar>
+              <w:top w:w="92" w:type="dxa"/>
+              <w:bottom w:w="92" w:type="dxa"/>
+            </w:tcMar>
+          </w:tcPr>
+          <w:p>
+            <w:pPr>
+              <w:pStyle w:val="FirstParagraph"/>
+            </w:pPr>
+            <w:pPr>
+              <w:spacing w:before="0" w:after="0"/>
+              <w:textAlignment w:val="center"/>
+            </w:pPr>
+            <w:r>
+              <w:drawing>
+                <wp:inline>
+                  <wp:extent cx="152400" cy="152400"/>
+                  <wp:effectExtent b="0" l="0" r="0" t="0"/>
+                  <wp:docPr descr="" title="" id="24" name="Picture"/>
+                  <a:graphic>
+                    <a:graphicData uri="http://schemas.openxmlformats.org/drawingml/2006/picture">
+                      <pic:pic>
+                        <pic:nvPicPr>
+                          <pic:cNvPr descr="C:\Users\THEVEN~1\AppData\Local\Programs\Quarto\share\formats\docx\warning.png" id="25" name="Picture"/>
+                          <pic:cNvPicPr>
+                            <a:picLocks noChangeArrowheads="1" noChangeAspect="1"/>
+                          </pic:cNvPicPr>
+                        </pic:nvPicPr>
+                        <pic:blipFill>
+                          <a:blip r:embed="rId23"/>
+                          <a:stretch>
+                            <a:fillRect/>
+                          </a:stretch>
+                        </pic:blipFill>
+                        <pic:spPr bwMode="auto">
+                          <a:xfrm>
+                            <a:off x="0" y="0"/>
+                            <a:ext cx="152400" cy="152400"/>
+                          </a:xfrm>
+                          <a:prstGeom prst="rect">
+                            <a:avLst/>
+                          </a:prstGeom>
+                          <a:noFill/>
+                          <a:ln w="9525">
+                            <a:noFill/>
+                            <a:headEnd/>
+                            <a:tailEnd/>
+                          </a:ln>
+                        </pic:spPr>
+                      </pic:pic>
+                    </a:graphicData>
+                  </a:graphic>
+                </wp:inline>
+              </w:drawing>
+            </w:r>
+            <w:r>
+              <w:t xml:space="preserve"> </w:t>
+            </w:r>
+            <w:r>
+              <w:t xml:space="preserve"> </w:t>
+            </w:r>
+            <w:r>
+              <w:t xml:space="preserve">Exportation pdf</w:t>
+            </w:r>
+          </w:p>
+        </w:tc>
+      </w:tr>
+      <w:tr>
+        <w:trPr>
+          <w:cantSplit/>
+        </w:trPr>
+        <w:tc>
+          <w:tcPr>
+            <w:tcMar>
+              <w:top w:w="108" w:type="dxa"/>
+              <w:bottom w:w="108" w:type="dxa"/>
+            </w:tcMar>
+          </w:tcPr>
+          <w:p>
+            <w:pPr>
+              <w:pStyle w:val="BodyText"/>
+            </w:pPr>
+            <w:pPr>
+              <w:spacing w:before="16" w:after="16"/>
+            </w:pPr>
+            <w:r>
+              <w:t xml:space="preserve">Si le document est exporté en PDF avec l’option</w:t>
+            </w:r>
+            <w:r>
+              <w:t xml:space="preserve"> </w:t>
+            </w:r>
+            <w:r>
+              <w:rPr>
+                <w:rStyle w:val="VerbatimChar"/>
+              </w:rPr>
+              <w:t xml:space="preserve">formats</w:t>
+            </w:r>
+            <w:r>
+              <w:t xml:space="preserve"> </w:t>
+            </w:r>
+            <w:r>
+              <w:t xml:space="preserve">dans le yaml, les modifications ne sont pas prises en compte.</w:t>
+            </w:r>
+          </w:p>
+        </w:tc>
+      </w:tr>
+    </w:tbl>
     <w:sectPr/>
   </w:body>
 </w:document>

</xml_diff>